<commit_message>
Saga Lab - misprints fixed.
</commit_message>
<xml_diff>
--- a/transactions-sagas/Architecture/Solution-Description.docx
+++ b/transactions-sagas/Architecture/Solution-Description.docx
@@ -115,8 +115,6 @@
       <w:pPr>
         <w:ind w:firstLine="708"/>
       </w:pPr>
-      <w:bookmarkStart w:id="0" w:name="_GoBack"/>
-      <w:bookmarkEnd w:id="0"/>
       <w:r>
         <w:t xml:space="preserve">Согласно </w:t>
       </w:r>
@@ -304,11 +302,25 @@
       </w:r>
       <w:proofErr w:type="spellEnd"/>
       <w:r>
-        <w:t xml:space="preserve">), совместно образуя сущность </w:t>
-      </w:r>
-      <w:proofErr w:type="spellStart"/>
-      <w:r>
-        <w:t>BookingOrchastrator</w:t>
+        <w:t>), совмест</w:t>
+      </w:r>
+      <w:r>
+        <w:t xml:space="preserve">но образуя сущность </w:t>
+      </w:r>
+      <w:proofErr w:type="spellStart"/>
+      <w:r>
+        <w:t>BookingOrch</w:t>
+      </w:r>
+      <w:proofErr w:type="spellEnd"/>
+      <w:r>
+        <w:rPr>
+          <w:lang w:val="en-US"/>
+        </w:rPr>
+        <w:t>e</w:t>
+      </w:r>
+      <w:proofErr w:type="spellStart"/>
+      <w:r>
+        <w:t>strator</w:t>
       </w:r>
       <w:proofErr w:type="spellEnd"/>
       <w:r>
@@ -318,11 +330,28 @@
         <w:t xml:space="preserve"> </w:t>
       </w:r>
       <w:r>
-        <w:t xml:space="preserve">Устройства и взаимодействия </w:t>
-      </w:r>
-      <w:proofErr w:type="spellStart"/>
-      <w:r>
-        <w:t>BookingOrchastrator</w:t>
+        <w:t>Устройств</w:t>
+      </w:r>
+      <w:r>
+        <w:t>о</w:t>
+      </w:r>
+      <w:r>
+        <w:t xml:space="preserve"> и взаимодействия </w:t>
+      </w:r>
+      <w:proofErr w:type="spellStart"/>
+      <w:r>
+        <w:t>BookingOrch</w:t>
+      </w:r>
+      <w:proofErr w:type="spellEnd"/>
+      <w:r>
+        <w:rPr>
+          <w:lang w:val="en-US"/>
+        </w:rPr>
+        <w:t>e</w:t>
+      </w:r>
+      <w:proofErr w:type="spellStart"/>
+      <w:r>
+        <w:t>strator</w:t>
       </w:r>
       <w:proofErr w:type="spellEnd"/>
       <w:r>
@@ -333,7 +362,19 @@
           <w:rPr>
             <w:rStyle w:val="Hyperlink"/>
           </w:rPr>
-          <w:t>https://github.com/gennadytiunov/arch-labs/blob/master/transactions-sagas/Architecture/Saga-Orchestrator.jpg</w:t>
+          <w:t>https://github.com/gennadyti</w:t>
+        </w:r>
+        <w:r>
+          <w:rPr>
+            <w:rStyle w:val="Hyperlink"/>
+          </w:rPr>
+          <w:t>u</w:t>
+        </w:r>
+        <w:r>
+          <w:rPr>
+            <w:rStyle w:val="Hyperlink"/>
+          </w:rPr>
+          <w:t>nov/arch-labs/blob/master/transactions-sagas/Architecture/Saga-Orchestrator.jpg</w:t>
         </w:r>
       </w:hyperlink>
     </w:p>
@@ -1198,21 +1239,14 @@
       <w:r>
         <w:t xml:space="preserve"> </w:t>
       </w:r>
-      <w:r>
-        <w:rPr>
-          <w:lang w:val="en-US"/>
-        </w:rPr>
-        <w:t>Booking</w:t>
-      </w:r>
-      <w:r>
-        <w:t xml:space="preserve"> </w:t>
-      </w:r>
-      <w:r>
-        <w:rPr>
-          <w:lang w:val="en-US"/>
-        </w:rPr>
-        <w:t>Repository</w:t>
-      </w:r>
+      <w:proofErr w:type="spellStart"/>
+      <w:r>
+        <w:rPr>
+          <w:lang w:val="en-US"/>
+        </w:rPr>
+        <w:t>BookingRepository</w:t>
+      </w:r>
+      <w:proofErr w:type="spellEnd"/>
       <w:r>
         <w:t>.</w:t>
       </w:r>
@@ -1364,7 +1398,7 @@
       </w:r>
       <w:proofErr w:type="spellEnd"/>
       <w:r>
-        <w:t xml:space="preserve"> транслируются во соответствующее внутренне событие (обогащённое соответствующим </w:t>
+        <w:t xml:space="preserve"> транслируются в соответствующее внутренне событие (обогащённое соответствующим </w:t>
       </w:r>
       <w:proofErr w:type="spellStart"/>
       <w:r>
@@ -1374,14 +1408,23 @@
       <w:r>
         <w:t xml:space="preserve">) и отправляются в </w:t>
       </w:r>
-      <w:proofErr w:type="spellStart"/>
-      <w:r>
-        <w:rPr>
-          <w:lang w:val="en-US"/>
-        </w:rPr>
-        <w:t>SagaBus</w:t>
-      </w:r>
-      <w:proofErr w:type="spellEnd"/>
+      <w:r>
+        <w:rPr>
+          <w:lang w:val="en-US"/>
+        </w:rPr>
+        <w:t>Saga</w:t>
+      </w:r>
+      <w:r>
+        <w:t xml:space="preserve"> </w:t>
+      </w:r>
+      <w:bookmarkStart w:id="0" w:name="_GoBack"/>
+      <w:bookmarkEnd w:id="0"/>
+      <w:r>
+        <w:rPr>
+          <w:lang w:val="en-US"/>
+        </w:rPr>
+        <w:t>Bus</w:t>
+      </w:r>
       <w:r>
         <w:t>.</w:t>
       </w:r>

</xml_diff>